<commit_message>
updates for 2014 class
</commit_message>
<xml_diff>
--- a/weekly handouts/Session 5 - Drawing.docx
+++ b/weekly handouts/Session 5 - Drawing.docx
@@ -10,74 +10,6 @@
       </w:pPr>
       <w:r>
         <w:rPr>
-          <w:noProof/>
-        </w:rPr>
-        <w:drawing>
-          <wp:anchor distT="0" distB="0" distL="114300" distR="114300" simplePos="0" relativeHeight="251658240" behindDoc="1" locked="0" layoutInCell="1" allowOverlap="1" wp14:anchorId="3D4460AB" wp14:editId="033D625B">
-            <wp:simplePos x="0" y="0"/>
-            <wp:positionH relativeFrom="column">
-              <wp:posOffset>3834765</wp:posOffset>
-            </wp:positionH>
-            <wp:positionV relativeFrom="paragraph">
-              <wp:posOffset>130175</wp:posOffset>
-            </wp:positionV>
-            <wp:extent cx="2447925" cy="3143250"/>
-            <wp:effectExtent l="0" t="0" r="9525" b="0"/>
-            <wp:wrapTight wrapText="bothSides">
-              <wp:wrapPolygon edited="0">
-                <wp:start x="0" y="0"/>
-                <wp:lineTo x="0" y="21469"/>
-                <wp:lineTo x="21516" y="21469"/>
-                <wp:lineTo x="21516" y="0"/>
-                <wp:lineTo x="0" y="0"/>
-              </wp:wrapPolygon>
-            </wp:wrapTight>
-            <wp:docPr id="1" name="Picture 1"/>
-            <wp:cNvGraphicFramePr>
-              <a:graphicFrameLocks xmlns:a="http://schemas.openxmlformats.org/drawingml/2006/main" noChangeAspect="1"/>
-            </wp:cNvGraphicFramePr>
-            <a:graphic xmlns:a="http://schemas.openxmlformats.org/drawingml/2006/main">
-              <a:graphicData uri="http://schemas.openxmlformats.org/drawingml/2006/picture">
-                <pic:pic xmlns:pic="http://schemas.openxmlformats.org/drawingml/2006/picture">
-                  <pic:nvPicPr>
-                    <pic:cNvPr id="0" name=""/>
-                    <pic:cNvPicPr/>
-                  </pic:nvPicPr>
-                  <pic:blipFill>
-                    <a:blip r:embed="rId6">
-                      <a:extLst>
-                        <a:ext uri="{28A0092B-C50C-407E-A947-70E740481C1C}">
-                          <a14:useLocalDpi xmlns:a14="http://schemas.microsoft.com/office/drawing/2010/main" val="0"/>
-                        </a:ext>
-                      </a:extLst>
-                    </a:blip>
-                    <a:stretch>
-                      <a:fillRect/>
-                    </a:stretch>
-                  </pic:blipFill>
-                  <pic:spPr>
-                    <a:xfrm>
-                      <a:off x="0" y="0"/>
-                      <a:ext cx="2447925" cy="3143250"/>
-                    </a:xfrm>
-                    <a:prstGeom prst="rect">
-                      <a:avLst/>
-                    </a:prstGeom>
-                  </pic:spPr>
-                </pic:pic>
-              </a:graphicData>
-            </a:graphic>
-            <wp14:sizeRelH relativeFrom="page">
-              <wp14:pctWidth>0</wp14:pctWidth>
-            </wp14:sizeRelH>
-            <wp14:sizeRelV relativeFrom="page">
-              <wp14:pctHeight>0</wp14:pctHeight>
-            </wp14:sizeRelV>
-          </wp:anchor>
-        </w:drawing>
-      </w:r>
-      <w:r>
-        <w:rPr>
           <w:sz w:val="36"/>
         </w:rPr>
         <w:t xml:space="preserve">Session </w:t>
@@ -125,71 +57,28 @@
       </w:r>
     </w:p>
     <w:p>
-      <w:r>
-        <w:rPr>
-          <w:b/>
-        </w:rPr>
-        <w:t>Step 1:</w:t>
-      </w:r>
-      <w:r>
-        <w:rPr>
-          <w:b/>
-        </w:rPr>
-        <w:t xml:space="preserve">  </w:t>
-      </w:r>
-      <w:r>
-        <w:rPr>
-          <w:b/>
-        </w:rPr>
-        <w:t>Strange experiments</w:t>
-      </w:r>
-    </w:p>
-    <w:p>
-      <w:pPr>
-        <w:rPr>
-          <w:noProof/>
-        </w:rPr>
-      </w:pPr>
-    </w:p>
-    <w:p>
-      <w:r>
-        <w:t xml:space="preserve">To start drawing you need to use a different spite.  You can draw one yourself, import </w:t>
-      </w:r>
-      <w:proofErr w:type="spellStart"/>
-      <w:r>
-        <w:t>wizardhat</w:t>
-      </w:r>
-      <w:proofErr w:type="spellEnd"/>
-      <w:r>
-        <w:t xml:space="preserve">, or just make </w:t>
-      </w:r>
-      <w:proofErr w:type="spellStart"/>
-      <w:r>
-        <w:t>scratchie</w:t>
-      </w:r>
-      <w:proofErr w:type="spellEnd"/>
-      <w:r>
-        <w:t xml:space="preserve"> a lot smaller. </w:t>
-      </w:r>
-    </w:p>
-    <w:p>
-      <w:pPr>
-        <w:rPr>
-          <w:b/>
-        </w:rPr>
-      </w:pPr>
-    </w:p>
-    <w:p>
-      <w:pPr>
-        <w:rPr>
-          <w:b/>
-        </w:rPr>
-      </w:pPr>
-      <w:r>
-        <w:rPr>
-          <w:b/>
-        </w:rPr>
-        <w:t>Step 2:</w:t>
+      <w:pPr>
+        <w:rPr>
+          <w:b/>
+        </w:rPr>
+      </w:pPr>
+      <w:r>
+        <w:rPr>
+          <w:b/>
+        </w:rPr>
+        <w:t xml:space="preserve">Step </w:t>
+      </w:r>
+      <w:r>
+        <w:rPr>
+          <w:b/>
+        </w:rPr>
+        <w:t>1</w:t>
+      </w:r>
+      <w:r>
+        <w:rPr>
+          <w:b/>
+        </w:rPr>
+        <w:t>:</w:t>
       </w:r>
       <w:r>
         <w:rPr>
@@ -270,7 +159,7 @@
                     <pic:cNvPicPr/>
                   </pic:nvPicPr>
                   <pic:blipFill>
-                    <a:blip r:embed="rId7">
+                    <a:blip r:embed="rId6">
                       <a:extLst>
                         <a:ext uri="{28A0092B-C50C-407E-A947-70E740481C1C}">
                           <a14:useLocalDpi xmlns:a14="http://schemas.microsoft.com/office/drawing/2010/main" val="0"/>
@@ -322,7 +211,7 @@
                     <pic:cNvPicPr/>
                   </pic:nvPicPr>
                   <pic:blipFill>
-                    <a:blip r:embed="rId8"/>
+                    <a:blip r:embed="rId7"/>
                     <a:stretch>
                       <a:fillRect/>
                     </a:stretch>
@@ -350,44 +239,11 @@
           <w:noProof/>
         </w:rPr>
       </w:pPr>
-    </w:p>
-    <w:p>
-      <w:pPr>
-        <w:rPr>
-          <w:b/>
-          <w:noProof/>
-        </w:rPr>
-      </w:pPr>
-    </w:p>
-    <w:p>
-      <w:pPr>
-        <w:rPr>
-          <w:b/>
-          <w:noProof/>
-        </w:rPr>
-      </w:pPr>
-    </w:p>
-    <w:p>
-      <w:pPr>
-        <w:rPr>
-          <w:b/>
-          <w:noProof/>
-        </w:rPr>
-      </w:pPr>
-    </w:p>
-    <w:p>
-      <w:pPr>
-        <w:rPr>
-          <w:b/>
-          <w:noProof/>
-        </w:rPr>
-      </w:pPr>
-      <w:r>
-        <w:rPr>
-          <w:b/>
-          <w:noProof/>
-        </w:rPr>
-        <w:lastRenderedPageBreak/>
+      <w:r>
+        <w:rPr>
+          <w:b/>
+          <w:noProof/>
+        </w:rPr>
         <w:t xml:space="preserve">Step </w:t>
       </w:r>
       <w:r>
@@ -395,7 +251,7 @@
           <w:b/>
           <w:noProof/>
         </w:rPr>
-        <w:t>3</w:t>
+        <w:t>2</w:t>
       </w:r>
       <w:r>
         <w:rPr>
@@ -451,7 +307,7 @@
                     <pic:cNvPicPr/>
                   </pic:nvPicPr>
                   <pic:blipFill>
-                    <a:blip r:embed="rId9"/>
+                    <a:blip r:embed="rId8"/>
                     <a:stretch>
                       <a:fillRect/>
                     </a:stretch>
@@ -482,6 +338,14 @@
         <w:rPr>
           <w:noProof/>
         </w:rPr>
+        <w:t xml:space="preserve">Question:   </w:t>
+      </w:r>
+      <w:bookmarkStart w:id="0" w:name="_GoBack"/>
+      <w:bookmarkEnd w:id="0"/>
+      <w:r>
+        <w:rPr>
+          <w:noProof/>
+        </w:rPr>
         <w:t xml:space="preserve">Can you make one that </w:t>
       </w:r>
       <w:r>
@@ -503,35 +367,45 @@
           <w:b/>
         </w:rPr>
       </w:pPr>
-      <w:r>
-        <w:rPr>
-          <w:b/>
-        </w:rPr>
-        <w:t>Step 4: Cool stuff with shapes</w:t>
-      </w:r>
-    </w:p>
-    <w:p>
-      <w:r>
-        <w:t>Now try a program that does some more advanced d</w:t>
-      </w:r>
-      <w:r>
-        <w:t>rawings.  Change the repeat to a bigger value, how big does it need to be to make it all the way around?</w:t>
-      </w:r>
-    </w:p>
-    <w:p>
-      <w:pPr>
-        <w:rPr>
-          <w:noProof/>
-        </w:rPr>
-      </w:pPr>
-      <w:r>
-        <w:rPr>
-          <w:noProof/>
-        </w:rPr>
+    </w:p>
+    <w:p>
+      <w:pPr>
+        <w:rPr>
+          <w:b/>
+        </w:rPr>
+      </w:pPr>
+    </w:p>
+    <w:p>
+      <w:pPr>
+        <w:rPr>
+          <w:b/>
+        </w:rPr>
+      </w:pPr>
+      <w:r>
+        <w:rPr>
+          <w:noProof/>
+        </w:rPr>
+        <w:lastRenderedPageBreak/>
         <w:drawing>
-          <wp:inline distT="0" distB="0" distL="0" distR="0" wp14:anchorId="4D643289" wp14:editId="787B8C18">
+          <wp:anchor distT="0" distB="0" distL="114300" distR="114300" simplePos="0" relativeHeight="251667456" behindDoc="1" locked="0" layoutInCell="1" allowOverlap="1" wp14:anchorId="5D67FD0D" wp14:editId="7963BF73">
+            <wp:simplePos x="0" y="0"/>
+            <wp:positionH relativeFrom="column">
+              <wp:posOffset>2255520</wp:posOffset>
+            </wp:positionH>
+            <wp:positionV relativeFrom="paragraph">
+              <wp:posOffset>-381000</wp:posOffset>
+            </wp:positionV>
             <wp:extent cx="3438525" cy="2428875"/>
             <wp:effectExtent l="0" t="0" r="9525" b="9525"/>
+            <wp:wrapTight wrapText="bothSides">
+              <wp:wrapPolygon edited="0">
+                <wp:start x="0" y="0"/>
+                <wp:lineTo x="0" y="21515"/>
+                <wp:lineTo x="21540" y="21515"/>
+                <wp:lineTo x="21540" y="0"/>
+                <wp:lineTo x="0" y="0"/>
+              </wp:wrapPolygon>
+            </wp:wrapTight>
             <wp:docPr id="8" name="Picture 8"/>
             <wp:cNvGraphicFramePr>
               <a:graphicFrameLocks xmlns:a="http://schemas.openxmlformats.org/drawingml/2006/main" noChangeAspect="1"/>
@@ -544,7 +418,13 @@
                     <pic:cNvPicPr/>
                   </pic:nvPicPr>
                   <pic:blipFill>
-                    <a:blip r:embed="rId10"/>
+                    <a:blip r:embed="rId9">
+                      <a:extLst>
+                        <a:ext uri="{28A0092B-C50C-407E-A947-70E740481C1C}">
+                          <a14:useLocalDpi xmlns:a14="http://schemas.microsoft.com/office/drawing/2010/main" val="0"/>
+                        </a:ext>
+                      </a:extLst>
+                    </a:blip>
                     <a:stretch>
                       <a:fillRect/>
                     </a:stretch>
@@ -561,108 +441,89 @@
                 </pic:pic>
               </a:graphicData>
             </a:graphic>
-          </wp:inline>
+            <wp14:sizeRelH relativeFrom="page">
+              <wp14:pctWidth>0</wp14:pctWidth>
+            </wp14:sizeRelH>
+            <wp14:sizeRelV relativeFrom="page">
+              <wp14:pctHeight>0</wp14:pctHeight>
+            </wp14:sizeRelV>
+          </wp:anchor>
         </w:drawing>
       </w:r>
-    </w:p>
-    <w:p>
-      <w:pPr>
-        <w:rPr>
-          <w:noProof/>
-        </w:rPr>
-      </w:pPr>
-    </w:p>
-    <w:p>
-      <w:pPr>
-        <w:rPr>
-          <w:b/>
-          <w:noProof/>
-        </w:rPr>
-      </w:pPr>
-    </w:p>
-    <w:p>
-      <w:pPr>
-        <w:rPr>
-          <w:b/>
-          <w:noProof/>
-        </w:rPr>
-      </w:pPr>
-    </w:p>
-    <w:p>
-      <w:pPr>
-        <w:rPr>
-          <w:b/>
-          <w:noProof/>
-        </w:rPr>
-      </w:pPr>
-    </w:p>
-    <w:p>
-      <w:pPr>
-        <w:rPr>
-          <w:b/>
-          <w:noProof/>
-        </w:rPr>
-      </w:pPr>
-    </w:p>
-    <w:p>
-      <w:pPr>
-        <w:rPr>
-          <w:b/>
-          <w:noProof/>
-        </w:rPr>
-      </w:pPr>
-    </w:p>
-    <w:p>
-      <w:pPr>
-        <w:rPr>
-          <w:b/>
-          <w:noProof/>
-        </w:rPr>
-      </w:pPr>
-      <w:r>
-        <w:rPr>
-          <w:b/>
-          <w:noProof/>
-        </w:rPr>
-        <w:t>Step 5: More drawing</w:t>
-      </w:r>
-    </w:p>
-    <w:p>
-      <w:r>
-        <w:t>You can draw pictures in scratch.  I have the script below that I used to draw a happy face.  In the main script (the one with ‘When Clicked’)</w:t>
-      </w:r>
-      <w:proofErr w:type="gramStart"/>
-      <w:r>
-        <w:t>,  I</w:t>
-      </w:r>
-      <w:proofErr w:type="gramEnd"/>
-      <w:r>
-        <w:t xml:space="preserve"> move to different locations on the stage and broadcast events that draw different types of shapes.  Notice that I used a variable size so that I could easily draw different size squares!</w:t>
-      </w:r>
-    </w:p>
-    <w:p/>
-    <w:p>
+      <w:r>
+        <w:rPr>
+          <w:b/>
+        </w:rPr>
+        <w:t>Step 4: Cool stuff with shapes</w:t>
+      </w:r>
+    </w:p>
+    <w:p>
+      <w:r>
+        <w:t>Now try a program that does some more advanced d</w:t>
+      </w:r>
+      <w:r>
+        <w:t>rawings.  Change the repeat to a bigger value, how big does it need to be to make it all the way around?</w:t>
+      </w:r>
+    </w:p>
+    <w:p>
+      <w:pPr>
+        <w:rPr>
+          <w:noProof/>
+        </w:rPr>
+      </w:pPr>
+    </w:p>
+    <w:p>
+      <w:pPr>
+        <w:rPr>
+          <w:b/>
+          <w:noProof/>
+        </w:rPr>
+      </w:pPr>
+    </w:p>
+    <w:p>
+      <w:pPr>
+        <w:rPr>
+          <w:b/>
+          <w:noProof/>
+        </w:rPr>
+      </w:pPr>
+    </w:p>
+    <w:p>
+      <w:pPr>
+        <w:rPr>
+          <w:b/>
+          <w:noProof/>
+        </w:rPr>
+      </w:pPr>
+    </w:p>
+    <w:p>
+      <w:pPr>
+        <w:rPr>
+          <w:b/>
+          <w:noProof/>
+        </w:rPr>
+      </w:pPr>
       <w:r>
         <w:rPr>
           <w:noProof/>
         </w:rPr>
         <w:drawing>
-          <wp:anchor distT="0" distB="0" distL="114300" distR="114300" simplePos="0" relativeHeight="251666432" behindDoc="1" locked="0" layoutInCell="1" allowOverlap="1" wp14:anchorId="1FC554DF" wp14:editId="7055AAE0">
+          <wp:anchor distT="0" distB="0" distL="114300" distR="114300" simplePos="0" relativeHeight="251666432" behindDoc="1" locked="0" layoutInCell="1" allowOverlap="1" wp14:anchorId="604A82DE" wp14:editId="258B6022">
             <wp:simplePos x="0" y="0"/>
             <wp:positionH relativeFrom="column">
-              <wp:posOffset>401955</wp:posOffset>
+              <wp:posOffset>2258060</wp:posOffset>
             </wp:positionH>
             <wp:positionV relativeFrom="paragraph">
-              <wp:posOffset>66675</wp:posOffset>
+              <wp:posOffset>201295</wp:posOffset>
             </wp:positionV>
-            <wp:extent cx="4953000" cy="6306820"/>
+            <wp:extent cx="4179570" cy="5322570"/>
             <wp:effectExtent l="0" t="0" r="0" b="0"/>
             <wp:wrapTight wrapText="bothSides">
               <wp:wrapPolygon edited="0">
                 <wp:start x="0" y="0"/>
-                <wp:lineTo x="0" y="21530"/>
-                <wp:lineTo x="21517" y="21530"/>
-                <wp:lineTo x="21517" y="0"/>
+                <wp:lineTo x="0" y="21492"/>
+                <wp:lineTo x="21462" y="21492"/>
+                <wp:lineTo x="21462" y="0"/>
                 <wp:lineTo x="0" y="0"/>
               </wp:wrapPolygon>
             </wp:wrapTight>
@@ -675,6 +536,138 @@
                 <pic:pic xmlns:pic="http://schemas.openxmlformats.org/drawingml/2006/picture">
                   <pic:nvPicPr>
                     <pic:cNvPr id="0" name="New Microsoft PowerPoint Presentation.jpg"/>
+                    <pic:cNvPicPr/>
+                  </pic:nvPicPr>
+                  <pic:blipFill>
+                    <a:blip r:embed="rId10">
+                      <a:extLst>
+                        <a:ext uri="{28A0092B-C50C-407E-A947-70E740481C1C}">
+                          <a14:useLocalDpi xmlns:a14="http://schemas.microsoft.com/office/drawing/2010/main" val="0"/>
+                        </a:ext>
+                      </a:extLst>
+                    </a:blip>
+                    <a:stretch>
+                      <a:fillRect/>
+                    </a:stretch>
+                  </pic:blipFill>
+                  <pic:spPr>
+                    <a:xfrm>
+                      <a:off x="0" y="0"/>
+                      <a:ext cx="4179570" cy="5322570"/>
+                    </a:xfrm>
+                    <a:prstGeom prst="rect">
+                      <a:avLst/>
+                    </a:prstGeom>
+                  </pic:spPr>
+                </pic:pic>
+              </a:graphicData>
+            </a:graphic>
+            <wp14:sizeRelH relativeFrom="page">
+              <wp14:pctWidth>0</wp14:pctWidth>
+            </wp14:sizeRelH>
+            <wp14:sizeRelV relativeFrom="page">
+              <wp14:pctHeight>0</wp14:pctHeight>
+            </wp14:sizeRelV>
+          </wp:anchor>
+        </w:drawing>
+      </w:r>
+      <w:r>
+        <w:rPr>
+          <w:b/>
+          <w:noProof/>
+        </w:rPr>
+        <w:t>Step 5: More drawing</w:t>
+      </w:r>
+    </w:p>
+    <w:p>
+      <w:r>
+        <w:t>You can draw pictures in scratch.  I have the script below that I used to draw a happy face.  In the main script (the one with ‘When Clicked’)</w:t>
+      </w:r>
+      <w:proofErr w:type="gramStart"/>
+      <w:r>
+        <w:t>,  I</w:t>
+      </w:r>
+      <w:proofErr w:type="gramEnd"/>
+      <w:r>
+        <w:t xml:space="preserve"> move to different locations on the stage and broadcast events that draw different types of shapes.  Notice that I used a variable size so that I could easily draw different size squares!</w:t>
+      </w:r>
+    </w:p>
+    <w:p/>
+    <w:p/>
+    <w:p/>
+    <w:p/>
+    <w:p/>
+    <w:p/>
+    <w:p/>
+    <w:p/>
+    <w:p/>
+    <w:p>
+      <w:pPr>
+        <w:rPr>
+          <w:b/>
+          <w:noProof/>
+        </w:rPr>
+      </w:pPr>
+      <w:r>
+        <w:rPr>
+          <w:b/>
+          <w:noProof/>
+        </w:rPr>
+        <w:t>Step 6: A drawing game</w:t>
+      </w:r>
+    </w:p>
+    <w:p>
+      <w:pPr>
+        <w:rPr>
+          <w:noProof/>
+        </w:rPr>
+      </w:pPr>
+      <w:r>
+        <w:rPr>
+          <w:noProof/>
+        </w:rPr>
+        <w:t>Now we are going to create a game that uses drawing.  Start a new scratch project and add the following scripts to Scratchie.  Check the &lt;-&gt; box on Scratchie to make sure he doesn’t rotate.  Create two variables: falldown and gravity.  If you run the game now Scratchie will just run back and forth on the bottom of the screen.</w:t>
+      </w:r>
+    </w:p>
+    <w:p>
+      <w:pPr>
+        <w:rPr>
+          <w:noProof/>
+        </w:rPr>
+      </w:pPr>
+      <w:r>
+        <w:rPr>
+          <w:noProof/>
+        </w:rPr>
+        <w:drawing>
+          <wp:anchor distT="0" distB="0" distL="114300" distR="114300" simplePos="0" relativeHeight="251661312" behindDoc="1" locked="0" layoutInCell="1" allowOverlap="1" wp14:anchorId="16405A16" wp14:editId="3DCCB78A">
+            <wp:simplePos x="0" y="0"/>
+            <wp:positionH relativeFrom="column">
+              <wp:posOffset>4167505</wp:posOffset>
+            </wp:positionH>
+            <wp:positionV relativeFrom="paragraph">
+              <wp:posOffset>-635</wp:posOffset>
+            </wp:positionV>
+            <wp:extent cx="1800225" cy="1495425"/>
+            <wp:effectExtent l="0" t="0" r="9525" b="9525"/>
+            <wp:wrapTight wrapText="bothSides">
+              <wp:wrapPolygon edited="0">
+                <wp:start x="0" y="0"/>
+                <wp:lineTo x="0" y="21462"/>
+                <wp:lineTo x="21486" y="21462"/>
+                <wp:lineTo x="21486" y="0"/>
+                <wp:lineTo x="0" y="0"/>
+              </wp:wrapPolygon>
+            </wp:wrapTight>
+            <wp:docPr id="11" name="Picture 11"/>
+            <wp:cNvGraphicFramePr>
+              <a:graphicFrameLocks xmlns:a="http://schemas.openxmlformats.org/drawingml/2006/main" noChangeAspect="1"/>
+            </wp:cNvGraphicFramePr>
+            <a:graphic xmlns:a="http://schemas.openxmlformats.org/drawingml/2006/main">
+              <a:graphicData uri="http://schemas.openxmlformats.org/drawingml/2006/picture">
+                <pic:pic xmlns:pic="http://schemas.openxmlformats.org/drawingml/2006/picture">
+                  <pic:nvPicPr>
+                    <pic:cNvPr id="0" name=""/>
                     <pic:cNvPicPr/>
                   </pic:nvPicPr>
                   <pic:blipFill>
@@ -692,7 +685,7 @@
                   <pic:spPr>
                     <a:xfrm>
                       <a:off x="0" y="0"/>
-                      <a:ext cx="4953000" cy="6306820"/>
+                      <a:ext cx="1800225" cy="1495425"/>
                     </a:xfrm>
                     <a:prstGeom prst="rect">
                       <a:avLst/>
@@ -710,35 +703,381 @@
           </wp:anchor>
         </w:drawing>
       </w:r>
-    </w:p>
-    <w:p/>
-    <w:p/>
-    <w:p/>
-    <w:p/>
-    <w:p/>
-    <w:p/>
-    <w:p/>
-    <w:p/>
-    <w:p/>
-    <w:p/>
-    <w:p/>
-    <w:p/>
-    <w:p/>
-    <w:p/>
-    <w:p/>
-    <w:p/>
-    <w:p/>
-    <w:p/>
-    <w:p/>
-    <w:p>
-      <w:pPr>
-        <w:rPr>
-          <w:b/>
-          <w:noProof/>
-        </w:rPr>
-      </w:pPr>
-      <w:bookmarkStart w:id="0" w:name="_GoBack"/>
-      <w:bookmarkEnd w:id="0"/>
+      <w:r>
+        <w:rPr>
+          <w:noProof/>
+        </w:rPr>
+        <w:drawing>
+          <wp:anchor distT="0" distB="0" distL="114300" distR="114300" simplePos="0" relativeHeight="251663360" behindDoc="1" locked="0" layoutInCell="1" allowOverlap="1" wp14:anchorId="71A9EFCA" wp14:editId="1F60FD3D">
+            <wp:simplePos x="0" y="0"/>
+            <wp:positionH relativeFrom="column">
+              <wp:posOffset>0</wp:posOffset>
+            </wp:positionH>
+            <wp:positionV relativeFrom="paragraph">
+              <wp:posOffset>0</wp:posOffset>
+            </wp:positionV>
+            <wp:extent cx="3933825" cy="2590800"/>
+            <wp:effectExtent l="0" t="0" r="9525" b="0"/>
+            <wp:wrapTight wrapText="bothSides">
+              <wp:wrapPolygon edited="0">
+                <wp:start x="0" y="0"/>
+                <wp:lineTo x="0" y="21441"/>
+                <wp:lineTo x="21548" y="21441"/>
+                <wp:lineTo x="21548" y="0"/>
+                <wp:lineTo x="0" y="0"/>
+              </wp:wrapPolygon>
+            </wp:wrapTight>
+            <wp:docPr id="10" name="Picture 10"/>
+            <wp:cNvGraphicFramePr>
+              <a:graphicFrameLocks xmlns:a="http://schemas.openxmlformats.org/drawingml/2006/main" noChangeAspect="1"/>
+            </wp:cNvGraphicFramePr>
+            <a:graphic xmlns:a="http://schemas.openxmlformats.org/drawingml/2006/main">
+              <a:graphicData uri="http://schemas.openxmlformats.org/drawingml/2006/picture">
+                <pic:pic xmlns:pic="http://schemas.openxmlformats.org/drawingml/2006/picture">
+                  <pic:nvPicPr>
+                    <pic:cNvPr id="0" name=""/>
+                    <pic:cNvPicPr/>
+                  </pic:nvPicPr>
+                  <pic:blipFill>
+                    <a:blip r:embed="rId12">
+                      <a:extLst>
+                        <a:ext uri="{28A0092B-C50C-407E-A947-70E740481C1C}">
+                          <a14:useLocalDpi xmlns:a14="http://schemas.microsoft.com/office/drawing/2010/main" val="0"/>
+                        </a:ext>
+                      </a:extLst>
+                    </a:blip>
+                    <a:stretch>
+                      <a:fillRect/>
+                    </a:stretch>
+                  </pic:blipFill>
+                  <pic:spPr>
+                    <a:xfrm>
+                      <a:off x="0" y="0"/>
+                      <a:ext cx="3933825" cy="2590800"/>
+                    </a:xfrm>
+                    <a:prstGeom prst="rect">
+                      <a:avLst/>
+                    </a:prstGeom>
+                  </pic:spPr>
+                </pic:pic>
+              </a:graphicData>
+            </a:graphic>
+            <wp14:sizeRelH relativeFrom="page">
+              <wp14:pctWidth>0</wp14:pctWidth>
+            </wp14:sizeRelH>
+            <wp14:sizeRelV relativeFrom="page">
+              <wp14:pctHeight>0</wp14:pctHeight>
+            </wp14:sizeRelV>
+          </wp:anchor>
+        </w:drawing>
+      </w:r>
+    </w:p>
+    <w:p>
+      <w:pPr>
+        <w:rPr>
+          <w:noProof/>
+        </w:rPr>
+      </w:pPr>
+    </w:p>
+    <w:p>
+      <w:pPr>
+        <w:rPr>
+          <w:noProof/>
+        </w:rPr>
+      </w:pPr>
+    </w:p>
+    <w:p>
+      <w:pPr>
+        <w:rPr>
+          <w:noProof/>
+        </w:rPr>
+      </w:pPr>
+    </w:p>
+    <w:p>
+      <w:pPr>
+        <w:rPr>
+          <w:b/>
+          <w:noProof/>
+        </w:rPr>
+      </w:pPr>
+      <w:r>
+        <w:rPr>
+          <w:b/>
+          <w:noProof/>
+        </w:rPr>
+        <w:drawing>
+          <wp:anchor distT="0" distB="0" distL="114300" distR="114300" simplePos="0" relativeHeight="251662336" behindDoc="1" locked="0" layoutInCell="1" allowOverlap="1" wp14:anchorId="66DFD384" wp14:editId="33C25E4C">
+            <wp:simplePos x="0" y="0"/>
+            <wp:positionH relativeFrom="column">
+              <wp:posOffset>4250690</wp:posOffset>
+            </wp:positionH>
+            <wp:positionV relativeFrom="paragraph">
+              <wp:posOffset>-3175</wp:posOffset>
+            </wp:positionV>
+            <wp:extent cx="2200275" cy="3590925"/>
+            <wp:effectExtent l="0" t="0" r="9525" b="9525"/>
+            <wp:wrapTight wrapText="bothSides">
+              <wp:wrapPolygon edited="0">
+                <wp:start x="0" y="0"/>
+                <wp:lineTo x="0" y="21543"/>
+                <wp:lineTo x="21506" y="21543"/>
+                <wp:lineTo x="21506" y="0"/>
+                <wp:lineTo x="0" y="0"/>
+              </wp:wrapPolygon>
+            </wp:wrapTight>
+            <wp:docPr id="12" name="Picture 12"/>
+            <wp:cNvGraphicFramePr>
+              <a:graphicFrameLocks xmlns:a="http://schemas.openxmlformats.org/drawingml/2006/main" noChangeAspect="1"/>
+            </wp:cNvGraphicFramePr>
+            <a:graphic xmlns:a="http://schemas.openxmlformats.org/drawingml/2006/main">
+              <a:graphicData uri="http://schemas.openxmlformats.org/drawingml/2006/picture">
+                <pic:pic xmlns:pic="http://schemas.openxmlformats.org/drawingml/2006/picture">
+                  <pic:nvPicPr>
+                    <pic:cNvPr id="0" name=""/>
+                    <pic:cNvPicPr/>
+                  </pic:nvPicPr>
+                  <pic:blipFill>
+                    <a:blip r:embed="rId13">
+                      <a:extLst>
+                        <a:ext uri="{28A0092B-C50C-407E-A947-70E740481C1C}">
+                          <a14:useLocalDpi xmlns:a14="http://schemas.microsoft.com/office/drawing/2010/main" val="0"/>
+                        </a:ext>
+                      </a:extLst>
+                    </a:blip>
+                    <a:stretch>
+                      <a:fillRect/>
+                    </a:stretch>
+                  </pic:blipFill>
+                  <pic:spPr>
+                    <a:xfrm>
+                      <a:off x="0" y="0"/>
+                      <a:ext cx="2200275" cy="3590925"/>
+                    </a:xfrm>
+                    <a:prstGeom prst="rect">
+                      <a:avLst/>
+                    </a:prstGeom>
+                  </pic:spPr>
+                </pic:pic>
+              </a:graphicData>
+            </a:graphic>
+            <wp14:sizeRelH relativeFrom="page">
+              <wp14:pctWidth>0</wp14:pctWidth>
+            </wp14:sizeRelH>
+            <wp14:sizeRelV relativeFrom="page">
+              <wp14:pctHeight>0</wp14:pctHeight>
+            </wp14:sizeRelV>
+          </wp:anchor>
+        </w:drawing>
+      </w:r>
+      <w:r>
+        <w:rPr>
+          <w:b/>
+          <w:noProof/>
+        </w:rPr>
+        <w:t>Step 6: Drawing on the screen</w:t>
+      </w:r>
+    </w:p>
+    <w:p>
+      <w:pPr>
+        <w:rPr>
+          <w:noProof/>
+        </w:rPr>
+      </w:pPr>
+      <w:r>
+        <w:rPr>
+          <w:noProof/>
+        </w:rPr>
+        <w:t>Create a new sprite called “dot” which we will use to draw on the screen.  You can import a sprite or draw a small sprite to use.  This only works when you are in fullscreen mode!  Try running this and see what happens when you press the mouse button down and drag it.</w:t>
+      </w:r>
+    </w:p>
+    <w:p>
+      <w:pPr>
+        <w:rPr>
+          <w:b/>
+          <w:noProof/>
+        </w:rPr>
+      </w:pPr>
+      <w:r>
+        <w:rPr>
+          <w:b/>
+          <w:noProof/>
+        </w:rPr>
+        <w:t>Step 7: Add Cheese</w:t>
+      </w:r>
+    </w:p>
+    <w:p>
+      <w:pPr>
+        <w:rPr>
+          <w:noProof/>
+        </w:rPr>
+      </w:pPr>
+      <w:r>
+        <w:rPr>
+          <w:noProof/>
+        </w:rPr>
+        <w:t>Add another sprite in the top right corner of the screen.  This is what Scratchie will try to catch.  We used cheese puffs, Scratchies favorite snack!</w:t>
+      </w:r>
+    </w:p>
+    <w:p>
+      <w:pPr>
+        <w:rPr>
+          <w:noProof/>
+        </w:rPr>
+      </w:pPr>
+      <w:r>
+        <w:rPr>
+          <w:noProof/>
+        </w:rPr>
+        <w:drawing>
+          <wp:anchor distT="0" distB="0" distL="114300" distR="114300" simplePos="0" relativeHeight="251664384" behindDoc="1" locked="0" layoutInCell="1" allowOverlap="1" wp14:anchorId="42A8604D" wp14:editId="508349E1">
+            <wp:simplePos x="0" y="0"/>
+            <wp:positionH relativeFrom="column">
+              <wp:posOffset>-635</wp:posOffset>
+            </wp:positionH>
+            <wp:positionV relativeFrom="paragraph">
+              <wp:posOffset>160655</wp:posOffset>
+            </wp:positionV>
+            <wp:extent cx="2985135" cy="2172970"/>
+            <wp:effectExtent l="19050" t="19050" r="24765" b="17780"/>
+            <wp:wrapTight wrapText="bothSides">
+              <wp:wrapPolygon edited="0">
+                <wp:start x="-138" y="-189"/>
+                <wp:lineTo x="-138" y="21587"/>
+                <wp:lineTo x="21641" y="21587"/>
+                <wp:lineTo x="21641" y="-189"/>
+                <wp:lineTo x="-138" y="-189"/>
+              </wp:wrapPolygon>
+            </wp:wrapTight>
+            <wp:docPr id="13" name="Picture 13"/>
+            <wp:cNvGraphicFramePr>
+              <a:graphicFrameLocks xmlns:a="http://schemas.openxmlformats.org/drawingml/2006/main" noChangeAspect="1"/>
+            </wp:cNvGraphicFramePr>
+            <a:graphic xmlns:a="http://schemas.openxmlformats.org/drawingml/2006/main">
+              <a:graphicData uri="http://schemas.openxmlformats.org/drawingml/2006/picture">
+                <pic:pic xmlns:pic="http://schemas.openxmlformats.org/drawingml/2006/picture">
+                  <pic:nvPicPr>
+                    <pic:cNvPr id="0" name=""/>
+                    <pic:cNvPicPr/>
+                  </pic:nvPicPr>
+                  <pic:blipFill>
+                    <a:blip r:embed="rId14">
+                      <a:extLst>
+                        <a:ext uri="{28A0092B-C50C-407E-A947-70E740481C1C}">
+                          <a14:useLocalDpi xmlns:a14="http://schemas.microsoft.com/office/drawing/2010/main" val="0"/>
+                        </a:ext>
+                      </a:extLst>
+                    </a:blip>
+                    <a:stretch>
+                      <a:fillRect/>
+                    </a:stretch>
+                  </pic:blipFill>
+                  <pic:spPr>
+                    <a:xfrm>
+                      <a:off x="0" y="0"/>
+                      <a:ext cx="2985135" cy="2172970"/>
+                    </a:xfrm>
+                    <a:prstGeom prst="rect">
+                      <a:avLst/>
+                    </a:prstGeom>
+                    <a:ln>
+                      <a:solidFill>
+                        <a:schemeClr val="accent1"/>
+                      </a:solidFill>
+                    </a:ln>
+                  </pic:spPr>
+                </pic:pic>
+              </a:graphicData>
+            </a:graphic>
+            <wp14:sizeRelH relativeFrom="page">
+              <wp14:pctWidth>0</wp14:pctWidth>
+            </wp14:sizeRelH>
+            <wp14:sizeRelV relativeFrom="page">
+              <wp14:pctHeight>0</wp14:pctHeight>
+            </wp14:sizeRelV>
+          </wp:anchor>
+        </w:drawing>
+      </w:r>
+    </w:p>
+    <w:p>
+      <w:pPr>
+        <w:rPr>
+          <w:b/>
+          <w:noProof/>
+        </w:rPr>
+      </w:pPr>
+      <w:r>
+        <w:rPr>
+          <w:noProof/>
+        </w:rPr>
+        <w:br w:type="page"/>
+      </w:r>
+      <w:r>
+        <w:rPr>
+          <w:b/>
+          <w:noProof/>
+        </w:rPr>
+        <w:t>Step 8: Gravity</w:t>
+      </w:r>
+    </w:p>
+    <w:p>
+      <w:pPr>
+        <w:rPr>
+          <w:noProof/>
+        </w:rPr>
+      </w:pPr>
+      <w:r>
+        <w:rPr>
+          <w:noProof/>
+        </w:rPr>
+        <w:t>Not we will allow Scratchie to jump up to get the cheese.   Use the “up arrow” to make Scratchie jump up to get the cheese.  Scratchie will fall to the ground or to lines you draw on the screen.</w:t>
+      </w:r>
+    </w:p>
+    <w:p>
+      <w:pPr>
+        <w:rPr>
+          <w:noProof/>
+        </w:rPr>
+      </w:pPr>
+      <w:r>
+        <w:rPr>
+          <w:noProof/>
+        </w:rPr>
+        <w:drawing>
+          <wp:inline distT="0" distB="0" distL="0" distR="0" wp14:anchorId="7797FFFF" wp14:editId="1D44D2CC">
+            <wp:extent cx="4048125" cy="3105150"/>
+            <wp:effectExtent l="0" t="0" r="9525" b="0"/>
+            <wp:docPr id="5" name="Picture 5"/>
+            <wp:cNvGraphicFramePr>
+              <a:graphicFrameLocks xmlns:a="http://schemas.openxmlformats.org/drawingml/2006/main" noChangeAspect="1"/>
+            </wp:cNvGraphicFramePr>
+            <a:graphic xmlns:a="http://schemas.openxmlformats.org/drawingml/2006/main">
+              <a:graphicData uri="http://schemas.openxmlformats.org/drawingml/2006/picture">
+                <pic:pic xmlns:pic="http://schemas.openxmlformats.org/drawingml/2006/picture">
+                  <pic:nvPicPr>
+                    <pic:cNvPr id="0" name=""/>
+                    <pic:cNvPicPr/>
+                  </pic:nvPicPr>
+                  <pic:blipFill>
+                    <a:blip r:embed="rId15"/>
+                    <a:stretch>
+                      <a:fillRect/>
+                    </a:stretch>
+                  </pic:blipFill>
+                  <pic:spPr>
+                    <a:xfrm>
+                      <a:off x="0" y="0"/>
+                      <a:ext cx="4048125" cy="3105150"/>
+                    </a:xfrm>
+                    <a:prstGeom prst="rect">
+                      <a:avLst/>
+                    </a:prstGeom>
+                  </pic:spPr>
+                </pic:pic>
+              </a:graphicData>
+            </a:graphic>
+          </wp:inline>
+        </w:drawing>
+      </w:r>
     </w:p>
     <w:sectPr>
       <w:pgSz w:w="12240" w:h="15840"/>

</xml_diff>